<commit_message>
Refactor my. Show sheets in bidding.
</commit_message>
<xml_diff>
--- a/docs/UIs.docx
+++ b/docs/UIs.docx
@@ -701,9 +701,6 @@
           <w:ilvl w:val="2"/>
           <w:numId w:val="1"/>
         </w:numPr>
-        <w:rPr>
-          <w:rFonts w:hint="eastAsia"/>
-        </w:rPr>
       </w:pPr>
       <w:r>
         <w:rPr>
@@ -927,10 +924,7 @@
         </w:drawing>
       </w:r>
     </w:p>
-    <w:p>
-      <w:bookmarkStart w:id="0" w:name="_GoBack"/>
-      <w:bookmarkEnd w:id="0"/>
-    </w:p>
+    <w:p/>
     <w:p>
       <w:r>
         <w:t>单击</w:t>
@@ -1297,19 +1291,19 @@
         <w:rPr>
           <w:rFonts w:hint="eastAsia"/>
         </w:rPr>
-        <w:t>我的</w:t>
-      </w:r>
-      <w:r>
-        <w:rPr>
-          <w:rFonts w:hint="eastAsia"/>
-        </w:rPr>
-        <w:t>资产</w:t>
-      </w:r>
-      <w:r>
-        <w:rPr>
-          <w:rFonts w:hint="eastAsia"/>
-        </w:rPr>
-        <w:t>清单</w:t>
+        <w:t>草稿箱</w:t>
+      </w:r>
+    </w:p>
+    <w:p>
+      <w:pPr>
+        <w:pStyle w:val="Heading3"/>
+        <w:numPr>
+          <w:ilvl w:val="2"/>
+          <w:numId w:val="1"/>
+        </w:numPr>
+      </w:pPr>
+      <w:r>
+        <w:t>列表</w:t>
       </w:r>
     </w:p>
     <w:p>
@@ -1318,10 +1312,10 @@
           <w:noProof/>
         </w:rPr>
         <w:drawing>
-          <wp:inline distT="0" distB="0" distL="0" distR="0" wp14:anchorId="2CB134C9" wp14:editId="48C23667">
-            <wp:extent cx="5486400" cy="4260850"/>
-            <wp:effectExtent l="0" t="0" r="0" b="6350"/>
-            <wp:docPr id="11" name="Picture 11"/>
+          <wp:inline distT="0" distB="0" distL="0" distR="0" wp14:anchorId="152E9A6D" wp14:editId="77AACE74">
+            <wp:extent cx="6858000" cy="5325745"/>
+            <wp:effectExtent l="0" t="0" r="0" b="8255"/>
+            <wp:docPr id="3" name="Picture 3"/>
             <wp:cNvGraphicFramePr>
               <a:graphicFrameLocks xmlns:a="http://schemas.openxmlformats.org/drawingml/2006/main" noChangeAspect="1"/>
             </wp:cNvGraphicFramePr>
@@ -1341,7 +1335,7 @@
                   <pic:spPr>
                     <a:xfrm>
                       <a:off x="0" y="0"/>
-                      <a:ext cx="5486400" cy="4260850"/>
+                      <a:ext cx="6858000" cy="5325745"/>
                     </a:xfrm>
                     <a:prstGeom prst="rect">
                       <a:avLst/>
@@ -1412,9 +1406,9 @@
     <w:p/>
     <w:p>
       <w:pPr>
-        <w:pStyle w:val="Heading2"/>
+        <w:pStyle w:val="Heading3"/>
         <w:numPr>
-          <w:ilvl w:val="1"/>
+          <w:ilvl w:val="2"/>
           <w:numId w:val="1"/>
         </w:numPr>
       </w:pPr>
@@ -1707,13 +1701,7 @@
         <w:t>数据销毁服务</w:t>
       </w:r>
     </w:p>
-    <w:p>
-      <w:pPr>
-        <w:rPr>
-          <w:rFonts w:hint="eastAsia"/>
-        </w:rPr>
-      </w:pPr>
-    </w:p>
+    <w:p/>
     <w:p>
       <w:r>
         <w:rPr>
@@ -1770,6 +1758,61 @@
     <w:p/>
     <w:p>
       <w:pPr>
+        <w:pStyle w:val="Heading3"/>
+        <w:numPr>
+          <w:ilvl w:val="2"/>
+          <w:numId w:val="1"/>
+        </w:numPr>
+      </w:pPr>
+      <w:r>
+        <w:t>修改</w:t>
+      </w:r>
+      <w:r>
+        <w:t>草稿</w:t>
+      </w:r>
+    </w:p>
+    <w:p>
+      <w:r>
+        <w:t>在清单列表中</w:t>
+      </w:r>
+      <w:r>
+        <w:rPr>
+          <w:rFonts w:hint="eastAsia"/>
+        </w:rPr>
+        <w:t>，</w:t>
+      </w:r>
+      <w:r>
+        <w:t>处于草稿状态的清单右侧有</w:t>
+      </w:r>
+      <w:r>
+        <w:rPr>
+          <w:rFonts w:hint="eastAsia"/>
+        </w:rPr>
+        <w:t>“修改”按钮，可以进行修改。</w:t>
+      </w:r>
+    </w:p>
+    <w:p>
+      <w:r>
+        <w:t>修改界面与发布界面一样</w:t>
+      </w:r>
+      <w:r>
+        <w:rPr>
+          <w:rFonts w:hint="eastAsia"/>
+        </w:rPr>
+        <w:t>，</w:t>
+      </w:r>
+      <w:r>
+        <w:t>显示保存的草稿清单信息</w:t>
+      </w:r>
+      <w:r>
+        <w:rPr>
+          <w:rFonts w:hint="eastAsia"/>
+        </w:rPr>
+        <w:t>。</w:t>
+      </w:r>
+    </w:p>
+    <w:p>
+      <w:pPr>
         <w:pStyle w:val="Heading2"/>
         <w:numPr>
           <w:ilvl w:val="1"/>
@@ -1777,53 +1820,313 @@
         </w:numPr>
       </w:pPr>
       <w:r>
-        <w:t>修改</w:t>
-      </w:r>
-      <w:r>
-        <w:t>草稿</w:t>
-      </w:r>
-    </w:p>
-    <w:p>
-      <w:r>
-        <w:t>在清单列表中</w:t>
-      </w:r>
-      <w:r>
-        <w:rPr>
-          <w:rFonts w:hint="eastAsia"/>
-        </w:rPr>
-        <w:t>，</w:t>
-      </w:r>
-      <w:r>
-        <w:t>处于草稿状态的清单右侧有</w:t>
-      </w:r>
-      <w:r>
-        <w:rPr>
-          <w:rFonts w:hint="eastAsia"/>
-        </w:rPr>
-        <w:t>“修改”按钮，可以进行修改。</w:t>
-      </w:r>
-    </w:p>
-    <w:p>
-      <w:r>
-        <w:t>修改界面与发布界面一样</w:t>
-      </w:r>
-      <w:r>
-        <w:rPr>
-          <w:rFonts w:hint="eastAsia"/>
-        </w:rPr>
-        <w:t>，</w:t>
-      </w:r>
-      <w:r>
-        <w:t>显示保存的草稿清单信息</w:t>
-      </w:r>
-      <w:r>
-        <w:rPr>
-          <w:rFonts w:hint="eastAsia"/>
-        </w:rPr>
-        <w:t>。</w:t>
+        <w:lastRenderedPageBreak/>
+        <w:t>待审核</w:t>
+      </w:r>
+    </w:p>
+    <w:p>
+      <w:pPr>
+        <w:pStyle w:val="Heading3"/>
+        <w:numPr>
+          <w:ilvl w:val="2"/>
+          <w:numId w:val="1"/>
+        </w:numPr>
+      </w:pPr>
+      <w:r>
+        <w:t>列表</w:t>
+      </w:r>
+    </w:p>
+    <w:p>
+      <w:r>
+        <w:rPr>
+          <w:noProof/>
+        </w:rPr>
+        <w:drawing>
+          <wp:inline distT="0" distB="0" distL="0" distR="0" wp14:anchorId="09C5BE80" wp14:editId="678197E3">
+            <wp:extent cx="6858000" cy="5325745"/>
+            <wp:effectExtent l="0" t="0" r="0" b="8255"/>
+            <wp:docPr id="12" name="Picture 12"/>
+            <wp:cNvGraphicFramePr>
+              <a:graphicFrameLocks xmlns:a="http://schemas.openxmlformats.org/drawingml/2006/main" noChangeAspect="1"/>
+            </wp:cNvGraphicFramePr>
+            <a:graphic xmlns:a="http://schemas.openxmlformats.org/drawingml/2006/main">
+              <a:graphicData uri="http://schemas.openxmlformats.org/drawingml/2006/picture">
+                <pic:pic xmlns:pic="http://schemas.openxmlformats.org/drawingml/2006/picture">
+                  <pic:nvPicPr>
+                    <pic:cNvPr id="1" name=""/>
+                    <pic:cNvPicPr/>
+                  </pic:nvPicPr>
+                  <pic:blipFill>
+                    <a:blip r:embed="rId15"/>
+                    <a:stretch>
+                      <a:fillRect/>
+                    </a:stretch>
+                  </pic:blipFill>
+                  <pic:spPr>
+                    <a:xfrm>
+                      <a:off x="0" y="0"/>
+                      <a:ext cx="6858000" cy="5325745"/>
+                    </a:xfrm>
+                    <a:prstGeom prst="rect">
+                      <a:avLst/>
+                    </a:prstGeom>
+                  </pic:spPr>
+                </pic:pic>
+              </a:graphicData>
+            </a:graphic>
+          </wp:inline>
+        </w:drawing>
+      </w:r>
+    </w:p>
+    <w:p>
+      <w:pPr>
+        <w:pStyle w:val="Heading3"/>
+        <w:numPr>
+          <w:ilvl w:val="2"/>
+          <w:numId w:val="1"/>
+        </w:numPr>
+      </w:pPr>
+      <w:r>
+        <w:t>详细信息</w:t>
       </w:r>
     </w:p>
     <w:p/>
+    <w:p>
+      <w:r>
+        <w:rPr>
+          <w:noProof/>
+        </w:rPr>
+        <w:lastRenderedPageBreak/>
+        <w:drawing>
+          <wp:inline distT="0" distB="0" distL="0" distR="0" wp14:anchorId="0B486EF4" wp14:editId="69314375">
+            <wp:extent cx="6858000" cy="5325745"/>
+            <wp:effectExtent l="0" t="0" r="0" b="8255"/>
+            <wp:docPr id="13" name="Picture 13"/>
+            <wp:cNvGraphicFramePr>
+              <a:graphicFrameLocks xmlns:a="http://schemas.openxmlformats.org/drawingml/2006/main" noChangeAspect="1"/>
+            </wp:cNvGraphicFramePr>
+            <a:graphic xmlns:a="http://schemas.openxmlformats.org/drawingml/2006/main">
+              <a:graphicData uri="http://schemas.openxmlformats.org/drawingml/2006/picture">
+                <pic:pic xmlns:pic="http://schemas.openxmlformats.org/drawingml/2006/picture">
+                  <pic:nvPicPr>
+                    <pic:cNvPr id="1" name=""/>
+                    <pic:cNvPicPr/>
+                  </pic:nvPicPr>
+                  <pic:blipFill>
+                    <a:blip r:embed="rId16"/>
+                    <a:stretch>
+                      <a:fillRect/>
+                    </a:stretch>
+                  </pic:blipFill>
+                  <pic:spPr>
+                    <a:xfrm>
+                      <a:off x="0" y="0"/>
+                      <a:ext cx="6858000" cy="5325745"/>
+                    </a:xfrm>
+                    <a:prstGeom prst="rect">
+                      <a:avLst/>
+                    </a:prstGeom>
+                  </pic:spPr>
+                </pic:pic>
+              </a:graphicData>
+            </a:graphic>
+          </wp:inline>
+        </w:drawing>
+      </w:r>
+    </w:p>
+    <w:p>
+      <w:pPr>
+        <w:pStyle w:val="Heading2"/>
+        <w:numPr>
+          <w:ilvl w:val="1"/>
+          <w:numId w:val="1"/>
+        </w:numPr>
+      </w:pPr>
+      <w:r>
+        <w:lastRenderedPageBreak/>
+        <w:t>拍卖中</w:t>
+      </w:r>
+    </w:p>
+    <w:p>
+      <w:r>
+        <w:rPr>
+          <w:noProof/>
+        </w:rPr>
+        <w:drawing>
+          <wp:inline distT="0" distB="0" distL="0" distR="0" wp14:anchorId="0785504A" wp14:editId="7425D905">
+            <wp:extent cx="6858000" cy="5325745"/>
+            <wp:effectExtent l="0" t="0" r="0" b="8255"/>
+            <wp:docPr id="16" name="Picture 16"/>
+            <wp:cNvGraphicFramePr>
+              <a:graphicFrameLocks xmlns:a="http://schemas.openxmlformats.org/drawingml/2006/main" noChangeAspect="1"/>
+            </wp:cNvGraphicFramePr>
+            <a:graphic xmlns:a="http://schemas.openxmlformats.org/drawingml/2006/main">
+              <a:graphicData uri="http://schemas.openxmlformats.org/drawingml/2006/picture">
+                <pic:pic xmlns:pic="http://schemas.openxmlformats.org/drawingml/2006/picture">
+                  <pic:nvPicPr>
+                    <pic:cNvPr id="1" name=""/>
+                    <pic:cNvPicPr/>
+                  </pic:nvPicPr>
+                  <pic:blipFill>
+                    <a:blip r:embed="rId17"/>
+                    <a:stretch>
+                      <a:fillRect/>
+                    </a:stretch>
+                  </pic:blipFill>
+                  <pic:spPr>
+                    <a:xfrm>
+                      <a:off x="0" y="0"/>
+                      <a:ext cx="6858000" cy="5325745"/>
+                    </a:xfrm>
+                    <a:prstGeom prst="rect">
+                      <a:avLst/>
+                    </a:prstGeom>
+                  </pic:spPr>
+                </pic:pic>
+              </a:graphicData>
+            </a:graphic>
+          </wp:inline>
+        </w:drawing>
+      </w:r>
+    </w:p>
+    <w:p>
+      <w:r>
+        <w:t>选择一条拍卖</w:t>
+      </w:r>
+    </w:p>
+    <w:p>
+      <w:bookmarkStart w:id="0" w:name="_GoBack"/>
+      <w:bookmarkEnd w:id="0"/>
+    </w:p>
+    <w:p>
+      <w:pPr>
+        <w:rPr>
+          <w:rFonts w:hint="eastAsia"/>
+        </w:rPr>
+      </w:pPr>
+      <w:r>
+        <w:rPr>
+          <w:noProof/>
+        </w:rPr>
+        <w:lastRenderedPageBreak/>
+        <w:drawing>
+          <wp:inline distT="0" distB="0" distL="0" distR="0" wp14:anchorId="7CF45571" wp14:editId="33B33438">
+            <wp:extent cx="6858000" cy="5325745"/>
+            <wp:effectExtent l="0" t="0" r="0" b="8255"/>
+            <wp:docPr id="15" name="Picture 15"/>
+            <wp:cNvGraphicFramePr>
+              <a:graphicFrameLocks xmlns:a="http://schemas.openxmlformats.org/drawingml/2006/main" noChangeAspect="1"/>
+            </wp:cNvGraphicFramePr>
+            <a:graphic xmlns:a="http://schemas.openxmlformats.org/drawingml/2006/main">
+              <a:graphicData uri="http://schemas.openxmlformats.org/drawingml/2006/picture">
+                <pic:pic xmlns:pic="http://schemas.openxmlformats.org/drawingml/2006/picture">
+                  <pic:nvPicPr>
+                    <pic:cNvPr id="1" name=""/>
+                    <pic:cNvPicPr/>
+                  </pic:nvPicPr>
+                  <pic:blipFill>
+                    <a:blip r:embed="rId18"/>
+                    <a:stretch>
+                      <a:fillRect/>
+                    </a:stretch>
+                  </pic:blipFill>
+                  <pic:spPr>
+                    <a:xfrm>
+                      <a:off x="0" y="0"/>
+                      <a:ext cx="6858000" cy="5325745"/>
+                    </a:xfrm>
+                    <a:prstGeom prst="rect">
+                      <a:avLst/>
+                    </a:prstGeom>
+                  </pic:spPr>
+                </pic:pic>
+              </a:graphicData>
+            </a:graphic>
+          </wp:inline>
+        </w:drawing>
+      </w:r>
+    </w:p>
+    <w:p>
+      <w:r>
+        <w:t>接受报价</w:t>
+      </w:r>
+    </w:p>
+    <w:p/>
+    <w:p>
+      <w:pPr>
+        <w:pStyle w:val="Heading2"/>
+        <w:numPr>
+          <w:ilvl w:val="1"/>
+          <w:numId w:val="1"/>
+        </w:numPr>
+        <w:rPr>
+          <w:rFonts w:hint="eastAsia"/>
+        </w:rPr>
+      </w:pPr>
+      <w:r>
+        <w:t>成交</w:t>
+      </w:r>
+    </w:p>
+    <w:p/>
+    <w:p>
+      <w:pPr>
+        <w:pStyle w:val="Heading2"/>
+        <w:numPr>
+          <w:ilvl w:val="1"/>
+          <w:numId w:val="1"/>
+        </w:numPr>
+      </w:pPr>
+      <w:r>
+        <w:rPr>
+          <w:rFonts w:hint="eastAsia"/>
+        </w:rPr>
+        <w:t>我的报价</w:t>
+      </w:r>
+    </w:p>
+    <w:p/>
+    <w:p>
+      <w:r>
+        <w:rPr>
+          <w:noProof/>
+        </w:rPr>
+        <w:lastRenderedPageBreak/>
+        <w:drawing>
+          <wp:inline distT="0" distB="0" distL="0" distR="0" wp14:anchorId="1630B602" wp14:editId="47097DEF">
+            <wp:extent cx="6858000" cy="5325745"/>
+            <wp:effectExtent l="0" t="0" r="0" b="8255"/>
+            <wp:docPr id="14" name="Picture 14"/>
+            <wp:cNvGraphicFramePr>
+              <a:graphicFrameLocks xmlns:a="http://schemas.openxmlformats.org/drawingml/2006/main" noChangeAspect="1"/>
+            </wp:cNvGraphicFramePr>
+            <a:graphic xmlns:a="http://schemas.openxmlformats.org/drawingml/2006/main">
+              <a:graphicData uri="http://schemas.openxmlformats.org/drawingml/2006/picture">
+                <pic:pic xmlns:pic="http://schemas.openxmlformats.org/drawingml/2006/picture">
+                  <pic:nvPicPr>
+                    <pic:cNvPr id="1" name=""/>
+                    <pic:cNvPicPr/>
+                  </pic:nvPicPr>
+                  <pic:blipFill>
+                    <a:blip r:embed="rId19"/>
+                    <a:stretch>
+                      <a:fillRect/>
+                    </a:stretch>
+                  </pic:blipFill>
+                  <pic:spPr>
+                    <a:xfrm>
+                      <a:off x="0" y="0"/>
+                      <a:ext cx="6858000" cy="5325745"/>
+                    </a:xfrm>
+                    <a:prstGeom prst="rect">
+                      <a:avLst/>
+                    </a:prstGeom>
+                  </pic:spPr>
+                </pic:pic>
+              </a:graphicData>
+            </a:graphic>
+          </wp:inline>
+        </w:drawing>
+      </w:r>
+    </w:p>
     <w:sectPr>
       <w:pgSz w:w="12240" w:h="15840"/>
       <w:pgMar w:top="720" w:right="720" w:bottom="720" w:left="720" w:header="720" w:footer="720" w:gutter="0"/>

</xml_diff>

<commit_message>
Accept an offer. Show deals.
</commit_message>
<xml_diff>
--- a/docs/UIs.docx
+++ b/docs/UIs.docx
@@ -1943,20 +1943,43 @@
         </w:numPr>
       </w:pPr>
       <w:r>
-        <w:lastRenderedPageBreak/>
         <w:t>拍卖中</w:t>
       </w:r>
     </w:p>
     <w:p>
+      <w:pPr>
+        <w:pStyle w:val="Heading3"/>
+        <w:numPr>
+          <w:ilvl w:val="2"/>
+          <w:numId w:val="1"/>
+        </w:numPr>
+      </w:pPr>
+      <w:r>
+        <w:t>资产清单列表</w:t>
+      </w:r>
+    </w:p>
+    <w:p>
+      <w:pPr>
+        <w:pStyle w:val="Heading4"/>
+        <w:numPr>
+          <w:ilvl w:val="3"/>
+          <w:numId w:val="1"/>
+        </w:numPr>
+      </w:pPr>
+      <w:r>
+        <w:t>没有正在拍卖的资产</w:t>
+      </w:r>
+    </w:p>
+    <w:p>
       <w:r>
         <w:rPr>
           <w:noProof/>
         </w:rPr>
         <w:drawing>
-          <wp:inline distT="0" distB="0" distL="0" distR="0" wp14:anchorId="0785504A" wp14:editId="7425D905">
-            <wp:extent cx="6858000" cy="5325745"/>
-            <wp:effectExtent l="0" t="0" r="0" b="8255"/>
-            <wp:docPr id="16" name="Picture 16"/>
+          <wp:inline distT="0" distB="0" distL="0" distR="0" wp14:anchorId="7E613FA8" wp14:editId="32097FB9">
+            <wp:extent cx="6858000" cy="1012825"/>
+            <wp:effectExtent l="0" t="0" r="0" b="0"/>
+            <wp:docPr id="21" name="Picture 21"/>
             <wp:cNvGraphicFramePr>
               <a:graphicFrameLocks xmlns:a="http://schemas.openxmlformats.org/drawingml/2006/main" noChangeAspect="1"/>
             </wp:cNvGraphicFramePr>
@@ -1976,7 +1999,7 @@
                   <pic:spPr>
                     <a:xfrm>
                       <a:off x="0" y="0"/>
-                      <a:ext cx="6858000" cy="5325745"/>
+                      <a:ext cx="6858000" cy="1012825"/>
                     </a:xfrm>
                     <a:prstGeom prst="rect">
                       <a:avLst/>
@@ -1990,30 +2013,28 @@
       </w:r>
     </w:p>
     <w:p>
-      <w:r>
-        <w:t>选择一条拍卖</w:t>
-      </w:r>
-    </w:p>
-    <w:p>
-      <w:bookmarkStart w:id="0" w:name="_GoBack"/>
-      <w:bookmarkEnd w:id="0"/>
-    </w:p>
-    <w:p>
-      <w:pPr>
-        <w:rPr>
-          <w:rFonts w:hint="eastAsia"/>
-        </w:rPr>
-      </w:pPr>
+      <w:pPr>
+        <w:pStyle w:val="Heading4"/>
+        <w:numPr>
+          <w:ilvl w:val="3"/>
+          <w:numId w:val="1"/>
+        </w:numPr>
+      </w:pPr>
+      <w:r>
+        <w:lastRenderedPageBreak/>
+        <w:t>有正在拍卖的资产</w:t>
+      </w:r>
+    </w:p>
+    <w:p>
       <w:r>
         <w:rPr>
           <w:noProof/>
         </w:rPr>
-        <w:lastRenderedPageBreak/>
         <w:drawing>
-          <wp:inline distT="0" distB="0" distL="0" distR="0" wp14:anchorId="7CF45571" wp14:editId="33B33438">
-            <wp:extent cx="6858000" cy="5325745"/>
-            <wp:effectExtent l="0" t="0" r="0" b="8255"/>
-            <wp:docPr id="15" name="Picture 15"/>
+          <wp:inline distT="0" distB="0" distL="0" distR="0" wp14:anchorId="209FCB57" wp14:editId="2490C7F5">
+            <wp:extent cx="6858000" cy="3105785"/>
+            <wp:effectExtent l="0" t="0" r="0" b="0"/>
+            <wp:docPr id="17" name="Picture 17"/>
             <wp:cNvGraphicFramePr>
               <a:graphicFrameLocks xmlns:a="http://schemas.openxmlformats.org/drawingml/2006/main" noChangeAspect="1"/>
             </wp:cNvGraphicFramePr>
@@ -2033,6 +2054,129 @@
                   <pic:spPr>
                     <a:xfrm>
                       <a:off x="0" y="0"/>
+                      <a:ext cx="6858000" cy="3105785"/>
+                    </a:xfrm>
+                    <a:prstGeom prst="rect">
+                      <a:avLst/>
+                    </a:prstGeom>
+                  </pic:spPr>
+                </pic:pic>
+              </a:graphicData>
+            </a:graphic>
+          </wp:inline>
+        </w:drawing>
+      </w:r>
+    </w:p>
+    <w:p/>
+    <w:p>
+      <w:pPr>
+        <w:pStyle w:val="Heading3"/>
+        <w:numPr>
+          <w:ilvl w:val="2"/>
+          <w:numId w:val="1"/>
+        </w:numPr>
+      </w:pPr>
+      <w:r>
+        <w:lastRenderedPageBreak/>
+        <w:t>选中资产清单</w:t>
+      </w:r>
+    </w:p>
+    <w:p>
+      <w:pPr>
+        <w:pStyle w:val="Heading4"/>
+        <w:numPr>
+          <w:ilvl w:val="3"/>
+          <w:numId w:val="1"/>
+        </w:numPr>
+      </w:pPr>
+      <w:r>
+        <w:t>有报价</w:t>
+      </w:r>
+    </w:p>
+    <w:p>
+      <w:r>
+        <w:rPr>
+          <w:noProof/>
+        </w:rPr>
+        <w:drawing>
+          <wp:inline distT="0" distB="0" distL="0" distR="0" wp14:anchorId="0D43633C" wp14:editId="36507770">
+            <wp:extent cx="6858000" cy="5046345"/>
+            <wp:effectExtent l="0" t="0" r="0" b="1905"/>
+            <wp:docPr id="25" name="Picture 25"/>
+            <wp:cNvGraphicFramePr>
+              <a:graphicFrameLocks xmlns:a="http://schemas.openxmlformats.org/drawingml/2006/main" noChangeAspect="1"/>
+            </wp:cNvGraphicFramePr>
+            <a:graphic xmlns:a="http://schemas.openxmlformats.org/drawingml/2006/main">
+              <a:graphicData uri="http://schemas.openxmlformats.org/drawingml/2006/picture">
+                <pic:pic xmlns:pic="http://schemas.openxmlformats.org/drawingml/2006/picture">
+                  <pic:nvPicPr>
+                    <pic:cNvPr id="1" name=""/>
+                    <pic:cNvPicPr/>
+                  </pic:nvPicPr>
+                  <pic:blipFill>
+                    <a:blip r:embed="rId19"/>
+                    <a:stretch>
+                      <a:fillRect/>
+                    </a:stretch>
+                  </pic:blipFill>
+                  <pic:spPr>
+                    <a:xfrm>
+                      <a:off x="0" y="0"/>
+                      <a:ext cx="6858000" cy="5046345"/>
+                    </a:xfrm>
+                    <a:prstGeom prst="rect">
+                      <a:avLst/>
+                    </a:prstGeom>
+                  </pic:spPr>
+                </pic:pic>
+              </a:graphicData>
+            </a:graphic>
+          </wp:inline>
+        </w:drawing>
+      </w:r>
+    </w:p>
+    <w:p>
+      <w:pPr>
+        <w:pStyle w:val="Heading4"/>
+        <w:numPr>
+          <w:ilvl w:val="3"/>
+          <w:numId w:val="1"/>
+        </w:numPr>
+      </w:pPr>
+      <w:r>
+        <w:lastRenderedPageBreak/>
+        <w:t>无报价</w:t>
+      </w:r>
+    </w:p>
+    <w:p>
+      <w:r>
+        <w:rPr>
+          <w:noProof/>
+        </w:rPr>
+        <w:drawing>
+          <wp:inline distT="0" distB="0" distL="0" distR="0" wp14:anchorId="2C857A9A" wp14:editId="241F12B6">
+            <wp:extent cx="6858000" cy="5325745"/>
+            <wp:effectExtent l="0" t="0" r="0" b="8255"/>
+            <wp:docPr id="24" name="Picture 24"/>
+            <wp:cNvGraphicFramePr>
+              <a:graphicFrameLocks xmlns:a="http://schemas.openxmlformats.org/drawingml/2006/main" noChangeAspect="1"/>
+            </wp:cNvGraphicFramePr>
+            <a:graphic xmlns:a="http://schemas.openxmlformats.org/drawingml/2006/main">
+              <a:graphicData uri="http://schemas.openxmlformats.org/drawingml/2006/picture">
+                <pic:pic xmlns:pic="http://schemas.openxmlformats.org/drawingml/2006/picture">
+                  <pic:nvPicPr>
+                    <pic:cNvPr id="1" name=""/>
+                    <pic:cNvPicPr/>
+                  </pic:nvPicPr>
+                  <pic:blipFill>
+                    <a:blip r:embed="rId20"/>
+                    <a:stretch>
+                      <a:fillRect/>
+                    </a:stretch>
+                  </pic:blipFill>
+                  <pic:spPr>
+                    <a:xfrm>
+                      <a:off x="0" y="0"/>
                       <a:ext cx="6858000" cy="5325745"/>
                     </a:xfrm>
                     <a:prstGeom prst="rect">
@@ -2046,11 +2190,214 @@
         </w:drawing>
       </w:r>
     </w:p>
-    <w:p>
-      <w:r>
-        <w:t>接受报价</w:t>
-      </w:r>
-    </w:p>
+    <w:p/>
+    <w:p>
+      <w:pPr>
+        <w:pStyle w:val="Heading3"/>
+        <w:numPr>
+          <w:ilvl w:val="2"/>
+          <w:numId w:val="1"/>
+        </w:numPr>
+      </w:pPr>
+      <w:r>
+        <w:t>选择一条拍卖</w:t>
+      </w:r>
+    </w:p>
+    <w:p/>
+    <w:p>
+      <w:r>
+        <w:rPr>
+          <w:noProof/>
+        </w:rPr>
+        <w:lastRenderedPageBreak/>
+        <w:drawing>
+          <wp:inline distT="0" distB="0" distL="0" distR="0" wp14:anchorId="69634156" wp14:editId="78EC2D6B">
+            <wp:extent cx="6858000" cy="5016500"/>
+            <wp:effectExtent l="0" t="0" r="0" b="0"/>
+            <wp:docPr id="26" name="Picture 26"/>
+            <wp:cNvGraphicFramePr>
+              <a:graphicFrameLocks xmlns:a="http://schemas.openxmlformats.org/drawingml/2006/main" noChangeAspect="1"/>
+            </wp:cNvGraphicFramePr>
+            <a:graphic xmlns:a="http://schemas.openxmlformats.org/drawingml/2006/main">
+              <a:graphicData uri="http://schemas.openxmlformats.org/drawingml/2006/picture">
+                <pic:pic xmlns:pic="http://schemas.openxmlformats.org/drawingml/2006/picture">
+                  <pic:nvPicPr>
+                    <pic:cNvPr id="1" name=""/>
+                    <pic:cNvPicPr/>
+                  </pic:nvPicPr>
+                  <pic:blipFill>
+                    <a:blip r:embed="rId21"/>
+                    <a:stretch>
+                      <a:fillRect/>
+                    </a:stretch>
+                  </pic:blipFill>
+                  <pic:spPr>
+                    <a:xfrm>
+                      <a:off x="0" y="0"/>
+                      <a:ext cx="6858000" cy="5016500"/>
+                    </a:xfrm>
+                    <a:prstGeom prst="rect">
+                      <a:avLst/>
+                    </a:prstGeom>
+                  </pic:spPr>
+                </pic:pic>
+              </a:graphicData>
+            </a:graphic>
+          </wp:inline>
+        </w:drawing>
+      </w:r>
+    </w:p>
+    <w:p/>
+    <w:p>
+      <w:r>
+        <w:rPr>
+          <w:rFonts w:hint="eastAsia"/>
+        </w:rPr>
+        <w:t>“</w:t>
+      </w:r>
+      <w:r>
+        <w:t>接受选中的报价</w:t>
+      </w:r>
+      <w:r>
+        <w:rPr>
+          <w:rFonts w:hint="eastAsia"/>
+        </w:rPr>
+        <w:t>”</w:t>
+      </w:r>
+      <w:r>
+        <w:t>按钮变为可用</w:t>
+      </w:r>
+      <w:r>
+        <w:rPr>
+          <w:rFonts w:hint="eastAsia"/>
+        </w:rPr>
+        <w:t>。</w:t>
+      </w:r>
+    </w:p>
+    <w:p>
+      <w:r>
+        <w:t>单击</w:t>
+      </w:r>
+      <w:r>
+        <w:rPr>
+          <w:rFonts w:hint="eastAsia"/>
+        </w:rPr>
+        <w:t>“</w:t>
+      </w:r>
+      <w:r>
+        <w:t>接受选中的报价</w:t>
+      </w:r>
+      <w:r>
+        <w:rPr>
+          <w:rFonts w:hint="eastAsia"/>
+        </w:rPr>
+        <w:t>”</w:t>
+      </w:r>
+    </w:p>
+    <w:p>
+      <w:r>
+        <w:rPr>
+          <w:noProof/>
+        </w:rPr>
+        <w:lastRenderedPageBreak/>
+        <w:drawing>
+          <wp:inline distT="0" distB="0" distL="0" distR="0" wp14:anchorId="2F19B630" wp14:editId="61B58D4E">
+            <wp:extent cx="6858000" cy="5028565"/>
+            <wp:effectExtent l="0" t="0" r="0" b="635"/>
+            <wp:docPr id="27" name="Picture 27"/>
+            <wp:cNvGraphicFramePr>
+              <a:graphicFrameLocks xmlns:a="http://schemas.openxmlformats.org/drawingml/2006/main" noChangeAspect="1"/>
+            </wp:cNvGraphicFramePr>
+            <a:graphic xmlns:a="http://schemas.openxmlformats.org/drawingml/2006/main">
+              <a:graphicData uri="http://schemas.openxmlformats.org/drawingml/2006/picture">
+                <pic:pic xmlns:pic="http://schemas.openxmlformats.org/drawingml/2006/picture">
+                  <pic:nvPicPr>
+                    <pic:cNvPr id="1" name=""/>
+                    <pic:cNvPicPr/>
+                  </pic:nvPicPr>
+                  <pic:blipFill>
+                    <a:blip r:embed="rId22"/>
+                    <a:stretch>
+                      <a:fillRect/>
+                    </a:stretch>
+                  </pic:blipFill>
+                  <pic:spPr>
+                    <a:xfrm>
+                      <a:off x="0" y="0"/>
+                      <a:ext cx="6858000" cy="5028565"/>
+                    </a:xfrm>
+                    <a:prstGeom prst="rect">
+                      <a:avLst/>
+                    </a:prstGeom>
+                  </pic:spPr>
+                </pic:pic>
+              </a:graphicData>
+            </a:graphic>
+          </wp:inline>
+        </w:drawing>
+      </w:r>
+    </w:p>
+    <w:p>
+      <w:pPr>
+        <w:rPr>
+          <w:rFonts w:hint="eastAsia"/>
+        </w:rPr>
+      </w:pPr>
+    </w:p>
+    <w:p>
+      <w:r>
+        <w:t>选择确认</w:t>
+      </w:r>
+      <w:r>
+        <w:rPr>
+          <w:rFonts w:hint="eastAsia"/>
+        </w:rPr>
+        <w:t>：</w:t>
+      </w:r>
+    </w:p>
+    <w:p>
+      <w:r>
+        <w:rPr>
+          <w:noProof/>
+        </w:rPr>
+        <w:drawing>
+          <wp:inline distT="0" distB="0" distL="0" distR="0" wp14:anchorId="0EBD0431" wp14:editId="0EB1AD8A">
+            <wp:extent cx="6858000" cy="1294765"/>
+            <wp:effectExtent l="0" t="0" r="0" b="635"/>
+            <wp:docPr id="22" name="Picture 22"/>
+            <wp:cNvGraphicFramePr>
+              <a:graphicFrameLocks xmlns:a="http://schemas.openxmlformats.org/drawingml/2006/main" noChangeAspect="1"/>
+            </wp:cNvGraphicFramePr>
+            <a:graphic xmlns:a="http://schemas.openxmlformats.org/drawingml/2006/main">
+              <a:graphicData uri="http://schemas.openxmlformats.org/drawingml/2006/picture">
+                <pic:pic xmlns:pic="http://schemas.openxmlformats.org/drawingml/2006/picture">
+                  <pic:nvPicPr>
+                    <pic:cNvPr id="1" name=""/>
+                    <pic:cNvPicPr/>
+                  </pic:nvPicPr>
+                  <pic:blipFill>
+                    <a:blip r:embed="rId23"/>
+                    <a:stretch>
+                      <a:fillRect/>
+                    </a:stretch>
+                  </pic:blipFill>
+                  <pic:spPr>
+                    <a:xfrm>
+                      <a:off x="0" y="0"/>
+                      <a:ext cx="6858000" cy="1294765"/>
+                    </a:xfrm>
+                    <a:prstGeom prst="rect">
+                      <a:avLst/>
+                    </a:prstGeom>
+                  </pic:spPr>
+                </pic:pic>
+              </a:graphicData>
+            </a:graphic>
+          </wp:inline>
+        </w:drawing>
+      </w:r>
+    </w:p>
+    <w:p/>
     <w:p/>
     <w:p>
       <w:pPr>
@@ -2059,13 +2406,65 @@
           <w:ilvl w:val="1"/>
           <w:numId w:val="1"/>
         </w:numPr>
-        <w:rPr>
-          <w:rFonts w:hint="eastAsia"/>
-        </w:rPr>
-      </w:pPr>
+      </w:pPr>
+      <w:r>
+        <w:t>已</w:t>
+      </w:r>
       <w:r>
         <w:t>成交</w:t>
       </w:r>
+    </w:p>
+    <w:p>
+      <w:pPr>
+        <w:rPr>
+          <w:rFonts w:hint="eastAsia"/>
+        </w:rPr>
+      </w:pPr>
+    </w:p>
+    <w:p>
+      <w:r>
+        <w:rPr>
+          <w:noProof/>
+        </w:rPr>
+        <w:lastRenderedPageBreak/>
+        <w:drawing>
+          <wp:inline distT="0" distB="0" distL="0" distR="0" wp14:anchorId="701A7827" wp14:editId="61EAFD8A">
+            <wp:extent cx="6858000" cy="4820285"/>
+            <wp:effectExtent l="0" t="0" r="0" b="0"/>
+            <wp:docPr id="28" name="Picture 28"/>
+            <wp:cNvGraphicFramePr>
+              <a:graphicFrameLocks xmlns:a="http://schemas.openxmlformats.org/drawingml/2006/main" noChangeAspect="1"/>
+            </wp:cNvGraphicFramePr>
+            <a:graphic xmlns:a="http://schemas.openxmlformats.org/drawingml/2006/main">
+              <a:graphicData uri="http://schemas.openxmlformats.org/drawingml/2006/picture">
+                <pic:pic xmlns:pic="http://schemas.openxmlformats.org/drawingml/2006/picture">
+                  <pic:nvPicPr>
+                    <pic:cNvPr id="1" name=""/>
+                    <pic:cNvPicPr/>
+                  </pic:nvPicPr>
+                  <pic:blipFill>
+                    <a:blip r:embed="rId24"/>
+                    <a:stretch>
+                      <a:fillRect/>
+                    </a:stretch>
+                  </pic:blipFill>
+                  <pic:spPr>
+                    <a:xfrm>
+                      <a:off x="0" y="0"/>
+                      <a:ext cx="6858000" cy="4820285"/>
+                    </a:xfrm>
+                    <a:prstGeom prst="rect">
+                      <a:avLst/>
+                    </a:prstGeom>
+                  </pic:spPr>
+                </pic:pic>
+              </a:graphicData>
+            </a:graphic>
+          </wp:inline>
+        </w:drawing>
+      </w:r>
+      <w:bookmarkStart w:id="0" w:name="_GoBack"/>
+      <w:bookmarkEnd w:id="0"/>
     </w:p>
     <w:p/>
     <w:p>
@@ -2106,7 +2505,7 @@
                     <pic:cNvPicPr/>
                   </pic:nvPicPr>
                   <pic:blipFill>
-                    <a:blip r:embed="rId19"/>
+                    <a:blip r:embed="rId25"/>
                     <a:stretch>
                       <a:fillRect/>
                     </a:stretch>
@@ -2690,6 +3089,28 @@
       <w:szCs w:val="24"/>
     </w:rPr>
   </w:style>
+  <w:style w:type="paragraph" w:styleId="Heading4">
+    <w:name w:val="heading 4"/>
+    <w:basedOn w:val="Normal"/>
+    <w:next w:val="Normal"/>
+    <w:link w:val="Heading4Char"/>
+    <w:uiPriority w:val="9"/>
+    <w:unhideWhenUsed/>
+    <w:qFormat/>
+    <w:rsid w:val="002D7CBC"/>
+    <w:pPr>
+      <w:keepNext/>
+      <w:keepLines/>
+      <w:spacing w:before="40" w:after="0"/>
+      <w:outlineLvl w:val="3"/>
+    </w:pPr>
+    <w:rPr>
+      <w:rFonts w:asciiTheme="majorHAnsi" w:eastAsiaTheme="majorEastAsia" w:hAnsiTheme="majorHAnsi" w:cstheme="majorBidi"/>
+      <w:i/>
+      <w:iCs/>
+      <w:color w:val="2E74B5" w:themeColor="accent1" w:themeShade="BF"/>
+    </w:rPr>
+  </w:style>
   <w:style w:type="character" w:default="1" w:styleId="DefaultParagraphFont">
     <w:name w:val="Default Paragraph Font"/>
     <w:uiPriority w:val="1"/>
@@ -2784,6 +3205,19 @@
       <w:color w:val="1F4D78" w:themeColor="accent1" w:themeShade="7F"/>
       <w:sz w:val="24"/>
       <w:szCs w:val="24"/>
+    </w:rPr>
+  </w:style>
+  <w:style w:type="character" w:customStyle="1" w:styleId="Heading4Char">
+    <w:name w:val="Heading 4 Char"/>
+    <w:basedOn w:val="DefaultParagraphFont"/>
+    <w:link w:val="Heading4"/>
+    <w:uiPriority w:val="9"/>
+    <w:rsid w:val="002D7CBC"/>
+    <w:rPr>
+      <w:rFonts w:asciiTheme="majorHAnsi" w:eastAsiaTheme="majorEastAsia" w:hAnsiTheme="majorHAnsi" w:cstheme="majorBidi"/>
+      <w:i/>
+      <w:iCs/>
+      <w:color w:val="2E74B5" w:themeColor="accent1" w:themeShade="BF"/>
     </w:rPr>
   </w:style>
 </w:styles>

</xml_diff>